<commit_message>
added TNTadminPanel, 911 message
</commit_message>
<xml_diff>
--- a/Files/Commands.docx
+++ b/Files/Commands.docx
@@ -733,16 +733,26 @@
           <w:rFonts w:ascii="Times New Roman" w:hAnsi="Times New Roman" w:cs="Times New Roman"/>
           <w:sz w:val="24"/>
           <w:szCs w:val="24"/>
-          <w:lang w:val="ru-RU"/>
-        </w:rPr>
-      </w:pPr>
-      <w:r>
-        <w:rPr>
-          <w:rFonts w:ascii="Times New Roman" w:hAnsi="Times New Roman" w:cs="Times New Roman"/>
-          <w:sz w:val="24"/>
-          <w:szCs w:val="24"/>
-        </w:rPr>
-        <w:t xml:space="preserve">Ванильные команды которые предоставляются самим Нельсоном, и доступны абсолютно на всех серверах </w:t>
+          <w:lang w:val="en-US"/>
+        </w:rPr>
+      </w:pPr>
+      <w:proofErr w:type="gramStart"/>
+      <w:r>
+        <w:rPr>
+          <w:rFonts w:ascii="Times New Roman" w:hAnsi="Times New Roman" w:cs="Times New Roman"/>
+          <w:sz w:val="24"/>
+          <w:szCs w:val="24"/>
+        </w:rPr>
+        <w:t>Ванильные команды</w:t>
+      </w:r>
+      <w:proofErr w:type="gramEnd"/>
+      <w:r>
+        <w:rPr>
+          <w:rFonts w:ascii="Times New Roman" w:hAnsi="Times New Roman" w:cs="Times New Roman"/>
+          <w:sz w:val="24"/>
+          <w:szCs w:val="24"/>
+        </w:rPr>
+        <w:t xml:space="preserve"> которые предоставляются самим Нельсоном, и доступны абсолютно на всех серверах </w:t>
       </w:r>
       <w:r>
         <w:rPr>
@@ -6046,25 +6056,26 @@
         <w:tabs>
           <w:tab w:val="left" w:pos="1134"/>
         </w:tabs>
-        <w:ind w:firstLine="709"/>
-        <w:jc w:val="both"/>
-        <w:rPr>
-          <w:rFonts w:ascii="Times New Roman" w:hAnsi="Times New Roman" w:cs="Times New Roman"/>
-          <w:sz w:val="24"/>
-          <w:szCs w:val="24"/>
-          <w:lang w:val="en-US"/>
-        </w:rPr>
-      </w:pPr>
-      <w:r>
-        <w:rPr>
-          <w:rFonts w:ascii="Times New Roman" w:hAnsi="Times New Roman" w:cs="Times New Roman"/>
-          <w:sz w:val="24"/>
-          <w:szCs w:val="24"/>
-          <w:lang w:val="en-US"/>
-        </w:rPr>
-        <w:t>[registered] /</w:t>
-      </w:r>
-      <w:proofErr w:type="spellStart"/>
+        <w:ind w:left="0" w:firstLine="709"/>
+        <w:jc w:val="both"/>
+        <w:rPr>
+          <w:rFonts w:ascii="Times New Roman" w:hAnsi="Times New Roman" w:cs="Times New Roman"/>
+          <w:sz w:val="24"/>
+          <w:szCs w:val="24"/>
+          <w:lang w:val="en-US"/>
+        </w:rPr>
+      </w:pPr>
+      <w:r>
+        <w:rPr>
+          <w:rFonts w:ascii="Times New Roman" w:hAnsi="Times New Roman" w:cs="Times New Roman"/>
+          <w:sz w:val="24"/>
+          <w:szCs w:val="24"/>
+          <w:lang w:val="en-US"/>
+        </w:rPr>
+        <w:t>/</w:t>
+      </w:r>
+      <w:proofErr w:type="spellStart"/>
+      <w:proofErr w:type="gramStart"/>
       <w:r>
         <w:rPr>
           <w:rFonts w:ascii="Times New Roman" w:hAnsi="Times New Roman" w:cs="Times New Roman"/>
@@ -6075,6 +6086,7 @@
         <w:t>cwarns</w:t>
       </w:r>
       <w:proofErr w:type="spellEnd"/>
+      <w:proofErr w:type="gramEnd"/>
       <w:r>
         <w:rPr>
           <w:rFonts w:ascii="Times New Roman" w:hAnsi="Times New Roman" w:cs="Times New Roman"/>
@@ -6135,23 +6147,43 @@
         <w:tabs>
           <w:tab w:val="left" w:pos="1134"/>
         </w:tabs>
-        <w:ind w:firstLine="709"/>
-        <w:jc w:val="both"/>
-        <w:rPr>
-          <w:rFonts w:ascii="Times New Roman" w:hAnsi="Times New Roman" w:cs="Times New Roman"/>
-          <w:sz w:val="24"/>
-          <w:szCs w:val="24"/>
-          <w:lang w:val="en-US"/>
-        </w:rPr>
-      </w:pPr>
-      <w:r>
-        <w:rPr>
-          <w:rFonts w:ascii="Times New Roman" w:hAnsi="Times New Roman" w:cs="Times New Roman"/>
-          <w:sz w:val="24"/>
-          <w:szCs w:val="24"/>
-          <w:lang w:val="en-US"/>
-        </w:rPr>
-        <w:t>[registered] /mute (</w:t>
+        <w:ind w:left="0" w:firstLine="709"/>
+        <w:jc w:val="both"/>
+        <w:rPr>
+          <w:rFonts w:ascii="Times New Roman" w:hAnsi="Times New Roman" w:cs="Times New Roman"/>
+          <w:sz w:val="24"/>
+          <w:szCs w:val="24"/>
+          <w:lang w:val="en-US"/>
+        </w:rPr>
+      </w:pPr>
+      <w:r>
+        <w:rPr>
+          <w:rFonts w:ascii="Times New Roman" w:hAnsi="Times New Roman" w:cs="Times New Roman"/>
+          <w:sz w:val="24"/>
+          <w:szCs w:val="24"/>
+          <w:lang w:val="en-US"/>
+        </w:rPr>
+        <w:t>/</w:t>
+      </w:r>
+      <w:proofErr w:type="gramStart"/>
+      <w:r>
+        <w:rPr>
+          <w:rFonts w:ascii="Times New Roman" w:hAnsi="Times New Roman" w:cs="Times New Roman"/>
+          <w:sz w:val="24"/>
+          <w:szCs w:val="24"/>
+          <w:lang w:val="en-US"/>
+        </w:rPr>
+        <w:t>mute</w:t>
+      </w:r>
+      <w:proofErr w:type="gramEnd"/>
+      <w:r>
+        <w:rPr>
+          <w:rFonts w:ascii="Times New Roman" w:hAnsi="Times New Roman" w:cs="Times New Roman"/>
+          <w:sz w:val="24"/>
+          <w:szCs w:val="24"/>
+          <w:lang w:val="en-US"/>
+        </w:rPr>
+        <w:t xml:space="preserve"> (</w:t>
       </w:r>
       <w:proofErr w:type="spellStart"/>
       <w:r>
@@ -6184,23 +6216,43 @@
         <w:tabs>
           <w:tab w:val="left" w:pos="1134"/>
         </w:tabs>
-        <w:ind w:firstLine="709"/>
-        <w:jc w:val="both"/>
-        <w:rPr>
-          <w:rFonts w:ascii="Times New Roman" w:hAnsi="Times New Roman" w:cs="Times New Roman"/>
-          <w:sz w:val="24"/>
-          <w:szCs w:val="24"/>
-          <w:lang w:val="en-US"/>
-        </w:rPr>
-      </w:pPr>
-      <w:r>
-        <w:rPr>
-          <w:rFonts w:ascii="Times New Roman" w:hAnsi="Times New Roman" w:cs="Times New Roman"/>
-          <w:sz w:val="24"/>
-          <w:szCs w:val="24"/>
-          <w:lang w:val="en-US"/>
-        </w:rPr>
-        <w:t>[registered] /unmute (</w:t>
+        <w:ind w:left="0" w:firstLine="709"/>
+        <w:jc w:val="both"/>
+        <w:rPr>
+          <w:rFonts w:ascii="Times New Roman" w:hAnsi="Times New Roman" w:cs="Times New Roman"/>
+          <w:sz w:val="24"/>
+          <w:szCs w:val="24"/>
+          <w:lang w:val="en-US"/>
+        </w:rPr>
+      </w:pPr>
+      <w:r>
+        <w:rPr>
+          <w:rFonts w:ascii="Times New Roman" w:hAnsi="Times New Roman" w:cs="Times New Roman"/>
+          <w:sz w:val="24"/>
+          <w:szCs w:val="24"/>
+          <w:lang w:val="en-US"/>
+        </w:rPr>
+        <w:t>/</w:t>
+      </w:r>
+      <w:proofErr w:type="gramStart"/>
+      <w:r>
+        <w:rPr>
+          <w:rFonts w:ascii="Times New Roman" w:hAnsi="Times New Roman" w:cs="Times New Roman"/>
+          <w:sz w:val="24"/>
+          <w:szCs w:val="24"/>
+          <w:lang w:val="en-US"/>
+        </w:rPr>
+        <w:t>unmute</w:t>
+      </w:r>
+      <w:proofErr w:type="gramEnd"/>
+      <w:r>
+        <w:rPr>
+          <w:rFonts w:ascii="Times New Roman" w:hAnsi="Times New Roman" w:cs="Times New Roman"/>
+          <w:sz w:val="24"/>
+          <w:szCs w:val="24"/>
+          <w:lang w:val="en-US"/>
+        </w:rPr>
+        <w:t xml:space="preserve"> (</w:t>
       </w:r>
       <w:proofErr w:type="spellStart"/>
       <w:r>
@@ -6666,39 +6718,24 @@
           <w:ilvl w:val="0"/>
           <w:numId w:val="1"/>
         </w:numPr>
-        <w:ind w:firstLine="709"/>
-        <w:jc w:val="both"/>
-        <w:rPr>
-          <w:rFonts w:ascii="Times New Roman" w:hAnsi="Times New Roman" w:cs="Times New Roman"/>
-          <w:sz w:val="24"/>
-          <w:szCs w:val="24"/>
-        </w:rPr>
-      </w:pPr>
-      <w:r>
-        <w:rPr>
-          <w:rFonts w:ascii="Times New Roman" w:hAnsi="Times New Roman" w:cs="Times New Roman"/>
-          <w:sz w:val="24"/>
-          <w:szCs w:val="24"/>
-        </w:rPr>
-        <w:t>[</w:t>
-      </w:r>
-      <w:proofErr w:type="spellStart"/>
-      <w:r>
-        <w:rPr>
-          <w:rFonts w:ascii="Times New Roman" w:hAnsi="Times New Roman" w:cs="Times New Roman"/>
-          <w:sz w:val="24"/>
-          <w:szCs w:val="24"/>
-        </w:rPr>
-        <w:t>registered</w:t>
-      </w:r>
-      <w:proofErr w:type="spellEnd"/>
-      <w:r>
-        <w:rPr>
-          <w:rFonts w:ascii="Times New Roman" w:hAnsi="Times New Roman" w:cs="Times New Roman"/>
-          <w:sz w:val="24"/>
-          <w:szCs w:val="24"/>
-        </w:rPr>
-        <w:t>] /r (</w:t>
+        <w:tabs>
+          <w:tab w:val="left" w:pos="1134"/>
+        </w:tabs>
+        <w:ind w:left="0" w:firstLine="709"/>
+        <w:jc w:val="both"/>
+        <w:rPr>
+          <w:rFonts w:ascii="Times New Roman" w:hAnsi="Times New Roman" w:cs="Times New Roman"/>
+          <w:sz w:val="24"/>
+          <w:szCs w:val="24"/>
+        </w:rPr>
+      </w:pPr>
+      <w:r>
+        <w:rPr>
+          <w:rFonts w:ascii="Times New Roman" w:hAnsi="Times New Roman" w:cs="Times New Roman"/>
+          <w:sz w:val="24"/>
+          <w:szCs w:val="24"/>
+        </w:rPr>
+        <w:t>/r (</w:t>
       </w:r>
       <w:proofErr w:type="spellStart"/>
       <w:r>
@@ -6726,39 +6763,24 @@
           <w:ilvl w:val="0"/>
           <w:numId w:val="1"/>
         </w:numPr>
-        <w:ind w:firstLine="709"/>
-        <w:jc w:val="both"/>
-        <w:rPr>
-          <w:rFonts w:ascii="Times New Roman" w:hAnsi="Times New Roman" w:cs="Times New Roman"/>
-          <w:sz w:val="24"/>
-          <w:szCs w:val="24"/>
-        </w:rPr>
-      </w:pPr>
-      <w:r>
-        <w:rPr>
-          <w:rFonts w:ascii="Times New Roman" w:hAnsi="Times New Roman" w:cs="Times New Roman"/>
-          <w:sz w:val="24"/>
-          <w:szCs w:val="24"/>
-        </w:rPr>
-        <w:t>[</w:t>
-      </w:r>
-      <w:proofErr w:type="spellStart"/>
-      <w:r>
-        <w:rPr>
-          <w:rFonts w:ascii="Times New Roman" w:hAnsi="Times New Roman" w:cs="Times New Roman"/>
-          <w:sz w:val="24"/>
-          <w:szCs w:val="24"/>
-        </w:rPr>
-        <w:t>registered</w:t>
-      </w:r>
-      <w:proofErr w:type="spellEnd"/>
-      <w:r>
-        <w:rPr>
-          <w:rFonts w:ascii="Times New Roman" w:hAnsi="Times New Roman" w:cs="Times New Roman"/>
-          <w:sz w:val="24"/>
-          <w:szCs w:val="24"/>
-        </w:rPr>
-        <w:t>] /</w:t>
+        <w:tabs>
+          <w:tab w:val="left" w:pos="1134"/>
+        </w:tabs>
+        <w:ind w:left="0" w:firstLine="709"/>
+        <w:jc w:val="both"/>
+        <w:rPr>
+          <w:rFonts w:ascii="Times New Roman" w:hAnsi="Times New Roman" w:cs="Times New Roman"/>
+          <w:sz w:val="24"/>
+          <w:szCs w:val="24"/>
+        </w:rPr>
+      </w:pPr>
+      <w:r>
+        <w:rPr>
+          <w:rFonts w:ascii="Times New Roman" w:hAnsi="Times New Roman" w:cs="Times New Roman"/>
+          <w:sz w:val="24"/>
+          <w:szCs w:val="24"/>
+        </w:rPr>
+        <w:t>/</w:t>
       </w:r>
       <w:proofErr w:type="spellStart"/>
       <w:r>
@@ -7403,7 +7425,7 @@
           <w:numId w:val="1"/>
         </w:numPr>
         <w:tabs>
-          <w:tab w:val="left" w:pos="1134"/>
+          <w:tab w:val="left" w:pos="1276"/>
         </w:tabs>
         <w:ind w:left="0" w:firstLine="709"/>
         <w:jc w:val="both"/>
@@ -7424,6 +7446,7 @@
         <w:t>/</w:t>
       </w:r>
       <w:proofErr w:type="spellStart"/>
+      <w:proofErr w:type="gramStart"/>
       <w:r>
         <w:rPr>
           <w:rFonts w:ascii="Times New Roman" w:hAnsi="Times New Roman" w:cs="Times New Roman"/>
@@ -7434,6 +7457,7 @@
         <w:t>jadmin</w:t>
       </w:r>
       <w:proofErr w:type="spellEnd"/>
+      <w:proofErr w:type="gramEnd"/>
       <w:r>
         <w:rPr>
           <w:rFonts w:ascii="Times New Roman" w:hAnsi="Times New Roman" w:cs="Times New Roman"/>
@@ -7492,7 +7516,7 @@
           <w:numId w:val="1"/>
         </w:numPr>
         <w:tabs>
-          <w:tab w:val="left" w:pos="1134"/>
+          <w:tab w:val="left" w:pos="1276"/>
         </w:tabs>
         <w:ind w:left="0" w:firstLine="709"/>
         <w:jc w:val="both"/>
@@ -7581,7 +7605,7 @@
           <w:numId w:val="1"/>
         </w:numPr>
         <w:tabs>
-          <w:tab w:val="left" w:pos="1134"/>
+          <w:tab w:val="left" w:pos="1276"/>
         </w:tabs>
         <w:ind w:left="0" w:firstLine="709"/>
         <w:jc w:val="both"/>
@@ -7670,7 +7694,7 @@
           <w:numId w:val="1"/>
         </w:numPr>
         <w:tabs>
-          <w:tab w:val="left" w:pos="1134"/>
+          <w:tab w:val="left" w:pos="1276"/>
         </w:tabs>
         <w:ind w:left="0" w:firstLine="709"/>
         <w:jc w:val="both"/>
@@ -7759,7 +7783,7 @@
           <w:numId w:val="1"/>
         </w:numPr>
         <w:tabs>
-          <w:tab w:val="left" w:pos="1134"/>
+          <w:tab w:val="left" w:pos="1276"/>
         </w:tabs>
         <w:ind w:left="0" w:firstLine="709"/>
         <w:jc w:val="both"/>
@@ -7848,7 +7872,7 @@
           <w:numId w:val="1"/>
         </w:numPr>
         <w:tabs>
-          <w:tab w:val="left" w:pos="1134"/>
+          <w:tab w:val="left" w:pos="1276"/>
         </w:tabs>
         <w:ind w:left="0" w:firstLine="709"/>
         <w:jc w:val="both"/>
@@ -7937,7 +7961,7 @@
           <w:numId w:val="1"/>
         </w:numPr>
         <w:tabs>
-          <w:tab w:val="left" w:pos="1134"/>
+          <w:tab w:val="left" w:pos="1276"/>
         </w:tabs>
         <w:ind w:left="0" w:firstLine="709"/>
         <w:jc w:val="both"/>
@@ -8006,7 +8030,7 @@
           <w:numId w:val="1"/>
         </w:numPr>
         <w:tabs>
-          <w:tab w:val="left" w:pos="1134"/>
+          <w:tab w:val="left" w:pos="1276"/>
         </w:tabs>
         <w:ind w:left="0" w:firstLine="709"/>
         <w:jc w:val="both"/>
@@ -8095,7 +8119,7 @@
           <w:numId w:val="1"/>
         </w:numPr>
         <w:tabs>
-          <w:tab w:val="left" w:pos="1134"/>
+          <w:tab w:val="left" w:pos="1276"/>
         </w:tabs>
         <w:ind w:left="0" w:firstLine="709"/>
         <w:jc w:val="both"/>
@@ -8144,7 +8168,7 @@
           <w:numId w:val="1"/>
         </w:numPr>
         <w:tabs>
-          <w:tab w:val="left" w:pos="1134"/>
+          <w:tab w:val="left" w:pos="1276"/>
         </w:tabs>
         <w:ind w:left="0" w:firstLine="709"/>
         <w:jc w:val="both"/>
@@ -8213,7 +8237,7 @@
           <w:numId w:val="1"/>
         </w:numPr>
         <w:tabs>
-          <w:tab w:val="left" w:pos="1134"/>
+          <w:tab w:val="left" w:pos="1276"/>
         </w:tabs>
         <w:ind w:left="0" w:firstLine="709"/>
         <w:jc w:val="both"/>
@@ -8302,7 +8326,7 @@
           <w:numId w:val="1"/>
         </w:numPr>
         <w:tabs>
-          <w:tab w:val="left" w:pos="1134"/>
+          <w:tab w:val="left" w:pos="1276"/>
         </w:tabs>
         <w:ind w:left="0" w:firstLine="709"/>
         <w:jc w:val="both"/>
@@ -8519,7 +8543,7 @@
           <w:numId w:val="1"/>
         </w:numPr>
         <w:tabs>
-          <w:tab w:val="left" w:pos="1134"/>
+          <w:tab w:val="left" w:pos="1276"/>
         </w:tabs>
         <w:ind w:left="0" w:firstLine="709"/>
         <w:jc w:val="both"/>
@@ -8560,6 +8584,7 @@
         <w:t xml:space="preserve"> (</w:t>
       </w:r>
       <w:proofErr w:type="spellStart"/>
+      <w:proofErr w:type="gramStart"/>
       <w:r>
         <w:rPr>
           <w:rFonts w:ascii="Times New Roman" w:hAnsi="Times New Roman" w:cs="Times New Roman"/>
@@ -8570,6 +8595,7 @@
         <w:t>Bloodstone.Plugins.RocketTools.CommandRPerm</w:t>
       </w:r>
       <w:proofErr w:type="spellEnd"/>
+      <w:proofErr w:type="gramEnd"/>
       <w:r>
         <w:rPr>
           <w:rFonts w:ascii="Times New Roman" w:hAnsi="Times New Roman" w:cs="Times New Roman"/>
@@ -8608,7 +8634,7 @@
           <w:numId w:val="1"/>
         </w:numPr>
         <w:tabs>
-          <w:tab w:val="left" w:pos="1134"/>
+          <w:tab w:val="left" w:pos="1276"/>
         </w:tabs>
         <w:ind w:left="0" w:firstLine="709"/>
         <w:jc w:val="both"/>
@@ -8650,6 +8676,7 @@
         <w:t xml:space="preserve"> (</w:t>
       </w:r>
       <w:proofErr w:type="spellStart"/>
+      <w:proofErr w:type="gramStart"/>
       <w:r>
         <w:rPr>
           <w:rFonts w:ascii="Times New Roman" w:hAnsi="Times New Roman" w:cs="Times New Roman"/>
@@ -8660,6 +8687,7 @@
         <w:t>Bloodstone.Plugins.RocketTools.CommandRPerm</w:t>
       </w:r>
       <w:proofErr w:type="spellEnd"/>
+      <w:proofErr w:type="gramEnd"/>
       <w:r>
         <w:rPr>
           <w:rFonts w:ascii="Times New Roman" w:hAnsi="Times New Roman" w:cs="Times New Roman"/>
@@ -8698,7 +8726,7 @@
           <w:numId w:val="1"/>
         </w:numPr>
         <w:tabs>
-          <w:tab w:val="left" w:pos="1134"/>
+          <w:tab w:val="left" w:pos="1276"/>
         </w:tabs>
         <w:ind w:left="0" w:firstLine="709"/>
         <w:jc w:val="both"/>
@@ -8787,7 +8815,7 @@
           <w:numId w:val="1"/>
         </w:numPr>
         <w:tabs>
-          <w:tab w:val="left" w:pos="1134"/>
+          <w:tab w:val="left" w:pos="1276"/>
         </w:tabs>
         <w:ind w:left="0" w:firstLine="709"/>
         <w:jc w:val="both"/>
@@ -8876,7 +8904,7 @@
           <w:numId w:val="1"/>
         </w:numPr>
         <w:tabs>
-          <w:tab w:val="left" w:pos="1134"/>
+          <w:tab w:val="left" w:pos="1276"/>
         </w:tabs>
         <w:ind w:left="0" w:firstLine="709"/>
         <w:jc w:val="both"/>
@@ -8965,7 +8993,7 @@
           <w:numId w:val="1"/>
         </w:numPr>
         <w:tabs>
-          <w:tab w:val="left" w:pos="1134"/>
+          <w:tab w:val="left" w:pos="1276"/>
         </w:tabs>
         <w:ind w:left="0" w:firstLine="709"/>
         <w:jc w:val="both"/>
@@ -9247,39 +9275,21 @@
           <w:szCs w:val="32"/>
         </w:rPr>
       </w:pPr>
-      <w:r>
-        <w:fldChar w:fldCharType="begin"/>
-      </w:r>
-      <w:r>
-        <w:instrText xml:space="preserve"> HYPERLINK "https://vk.com/wall-181788058_1454" </w:instrText>
-      </w:r>
-      <w:r>
-        <w:fldChar w:fldCharType="separate"/>
-      </w:r>
-      <w:bookmarkStart w:id="4" w:name="_Toc112320062"/>
-      <w:r>
-        <w:rPr>
-          <w:rStyle w:val="a8"/>
-          <w:rFonts w:ascii="Times New Roman" w:hAnsi="Times New Roman" w:cs="Times New Roman"/>
-          <w:b/>
-          <w:bCs/>
-          <w:sz w:val="32"/>
-          <w:szCs w:val="32"/>
-        </w:rPr>
-        <w:t>TNTCHAT</w:t>
-      </w:r>
-      <w:bookmarkEnd w:id="4"/>
-      <w:r>
-        <w:rPr>
-          <w:rStyle w:val="a8"/>
-          <w:rFonts w:ascii="Times New Roman" w:hAnsi="Times New Roman" w:cs="Times New Roman"/>
-          <w:b/>
-          <w:bCs/>
-          <w:sz w:val="32"/>
-          <w:szCs w:val="32"/>
-        </w:rPr>
-        <w:fldChar w:fldCharType="end"/>
-      </w:r>
+      <w:hyperlink r:id="rId11" w:history="1">
+        <w:bookmarkStart w:id="4" w:name="_Toc112320062"/>
+        <w:r>
+          <w:rPr>
+            <w:rStyle w:val="a8"/>
+            <w:rFonts w:ascii="Times New Roman" w:hAnsi="Times New Roman" w:cs="Times New Roman"/>
+            <w:b/>
+            <w:bCs/>
+            <w:sz w:val="32"/>
+            <w:szCs w:val="32"/>
+          </w:rPr>
+          <w:t>TNTCHAT</w:t>
+        </w:r>
+        <w:bookmarkEnd w:id="4"/>
+      </w:hyperlink>
     </w:p>
     <w:p>
       <w:pPr>
@@ -9324,7 +9334,7 @@
       <w:pPr>
         <w:pStyle w:val="a3"/>
         <w:tabs>
-          <w:tab w:val="left" w:pos="1134"/>
+          <w:tab w:val="left" w:pos="1276"/>
         </w:tabs>
         <w:ind w:left="0" w:firstLine="709"/>
         <w:jc w:val="both"/>
@@ -9343,6 +9353,9 @@
           <w:ilvl w:val="0"/>
           <w:numId w:val="1"/>
         </w:numPr>
+        <w:tabs>
+          <w:tab w:val="left" w:pos="1276"/>
+        </w:tabs>
         <w:ind w:left="0" w:firstLine="709"/>
         <w:jc w:val="both"/>
         <w:rPr>
@@ -9403,6 +9416,9 @@
           <w:ilvl w:val="0"/>
           <w:numId w:val="1"/>
         </w:numPr>
+        <w:tabs>
+          <w:tab w:val="left" w:pos="1276"/>
+        </w:tabs>
         <w:ind w:left="0" w:firstLine="709"/>
         <w:jc w:val="both"/>
         <w:rPr>
@@ -9463,6 +9479,9 @@
           <w:ilvl w:val="0"/>
           <w:numId w:val="1"/>
         </w:numPr>
+        <w:tabs>
+          <w:tab w:val="left" w:pos="1276"/>
+        </w:tabs>
         <w:ind w:left="0" w:firstLine="709"/>
         <w:jc w:val="both"/>
         <w:rPr>
@@ -9747,45 +9766,25 @@
           <w:lang w:val="ru-RU"/>
         </w:rPr>
       </w:pPr>
-      <w:r>
-        <w:fldChar w:fldCharType="begin"/>
-      </w:r>
-      <w:r>
-        <w:instrText xml:space="preserve"> HYPERLINK "https://imperialplugins.com/Uncategorized/Products/Uconomy" </w:instrText>
-      </w:r>
-      <w:r>
-        <w:fldChar w:fldCharType="separate"/>
-      </w:r>
-      <w:bookmarkStart w:id="5" w:name="_Toc112320063"/>
-      <w:proofErr w:type="spellStart"/>
-      <w:r>
-        <w:rPr>
-          <w:rStyle w:val="a8"/>
-          <w:rFonts w:ascii="Times New Roman" w:hAnsi="Times New Roman" w:cs="Times New Roman"/>
-          <w:b/>
-          <w:bCs/>
-          <w:color w:val="4472C4" w:themeColor="accent1"/>
-          <w:sz w:val="32"/>
-          <w:szCs w:val="32"/>
-          <w:lang w:val="en-CA"/>
-        </w:rPr>
-        <w:t>Uconomy</w:t>
-      </w:r>
-      <w:bookmarkEnd w:id="5"/>
-      <w:proofErr w:type="spellEnd"/>
-      <w:r>
-        <w:rPr>
-          <w:rStyle w:val="a8"/>
-          <w:rFonts w:ascii="Times New Roman" w:hAnsi="Times New Roman" w:cs="Times New Roman"/>
-          <w:b/>
-          <w:bCs/>
-          <w:color w:val="4472C4" w:themeColor="accent1"/>
-          <w:sz w:val="32"/>
-          <w:szCs w:val="32"/>
-          <w:lang w:val="en-CA"/>
-        </w:rPr>
-        <w:fldChar w:fldCharType="end"/>
-      </w:r>
+      <w:hyperlink r:id="rId12" w:history="1">
+        <w:bookmarkStart w:id="5" w:name="_Toc112320063"/>
+        <w:proofErr w:type="spellStart"/>
+        <w:r>
+          <w:rPr>
+            <w:rStyle w:val="a8"/>
+            <w:rFonts w:ascii="Times New Roman" w:hAnsi="Times New Roman" w:cs="Times New Roman"/>
+            <w:b/>
+            <w:bCs/>
+            <w:color w:val="4472C4" w:themeColor="accent1"/>
+            <w:sz w:val="32"/>
+            <w:szCs w:val="32"/>
+            <w:lang w:val="en-CA"/>
+          </w:rPr>
+          <w:t>Uconomy</w:t>
+        </w:r>
+        <w:bookmarkEnd w:id="5"/>
+        <w:proofErr w:type="spellEnd"/>
+      </w:hyperlink>
     </w:p>
     <w:p>
       <w:pPr>
@@ -10120,7 +10119,6 @@
         </w:rPr>
         <w:t>,</w:t>
       </w:r>
-      <w:proofErr w:type="spellStart"/>
       <w:r>
         <w:rPr>
           <w:rFonts w:ascii="Times New Roman" w:hAnsi="Times New Roman" w:cs="Times New Roman"/>
@@ -10130,7 +10128,6 @@
         </w:rPr>
         <w:t>warp</w:t>
       </w:r>
-      <w:proofErr w:type="spellEnd"/>
       <w:r>
         <w:rPr>
           <w:rFonts w:ascii="Times New Roman" w:hAnsi="Times New Roman" w:cs="Times New Roman"/>
@@ -10200,33 +10197,17 @@
           <w:lang w:val="en-CA"/>
         </w:rPr>
       </w:pPr>
-      <w:r>
-        <w:fldChar w:fldCharType="begin"/>
-      </w:r>
-      <w:r>
-        <w:instrText xml:space="preserve"> HYPERLINK "https://steamcommunity.com/sharedfiles/filedetails/?id=794116577" </w:instrText>
-      </w:r>
-      <w:r>
-        <w:fldChar w:fldCharType="separate"/>
-      </w:r>
-      <w:r>
-        <w:rPr>
-          <w:rStyle w:val="a8"/>
-          <w:rFonts w:ascii="Times New Roman" w:hAnsi="Times New Roman" w:cs="Times New Roman"/>
-          <w:sz w:val="24"/>
-          <w:szCs w:val="24"/>
-        </w:rPr>
-        <w:t>Описание команд</w:t>
-      </w:r>
-      <w:r>
-        <w:rPr>
-          <w:rStyle w:val="a8"/>
-          <w:rFonts w:ascii="Times New Roman" w:hAnsi="Times New Roman" w:cs="Times New Roman"/>
-          <w:sz w:val="24"/>
-          <w:szCs w:val="24"/>
-        </w:rPr>
-        <w:fldChar w:fldCharType="end"/>
-      </w:r>
+      <w:hyperlink r:id="rId13" w:history="1">
+        <w:r>
+          <w:rPr>
+            <w:rStyle w:val="a8"/>
+            <w:rFonts w:ascii="Times New Roman" w:hAnsi="Times New Roman" w:cs="Times New Roman"/>
+            <w:sz w:val="24"/>
+            <w:szCs w:val="24"/>
+          </w:rPr>
+          <w:t>Описание команд</w:t>
+        </w:r>
+      </w:hyperlink>
       <w:r>
         <w:rPr>
           <w:rFonts w:ascii="Times New Roman" w:hAnsi="Times New Roman" w:cs="Times New Roman"/>
@@ -10235,7 +10216,7 @@
         </w:rPr>
         <w:t xml:space="preserve"> </w:t>
       </w:r>
-      <w:hyperlink r:id="rId11" w:history="1">
+      <w:hyperlink r:id="rId14" w:history="1">
         <w:r>
           <w:rPr>
             <w:rStyle w:val="a8"/>
@@ -12374,7 +12355,7 @@
           <w:szCs w:val="24"/>
         </w:rPr>
       </w:pPr>
-      <w:hyperlink r:id="rId12" w:history="1">
+      <w:hyperlink r:id="rId15" w:history="1">
         <w:bookmarkStart w:id="6" w:name="_Toc112320064"/>
         <w:proofErr w:type="spellStart"/>
         <w:r>
@@ -12508,9 +12489,9 @@
           <w:szCs w:val="24"/>
           <w:lang w:val="en-CA"/>
         </w:rPr>
-        <w:t>[registered] /buy (</w:t>
-      </w:r>
-      <w:proofErr w:type="spellStart"/>
+        <w:t>/</w:t>
+      </w:r>
+      <w:proofErr w:type="gramStart"/>
       <w:r>
         <w:rPr>
           <w:rFonts w:ascii="Times New Roman" w:hAnsi="Times New Roman" w:cs="Times New Roman"/>
@@ -12519,6 +12500,28 @@
           <w:szCs w:val="24"/>
           <w:lang w:val="en-CA"/>
         </w:rPr>
+        <w:t>buy</w:t>
+      </w:r>
+      <w:proofErr w:type="gramEnd"/>
+      <w:r>
+        <w:rPr>
+          <w:rFonts w:ascii="Times New Roman" w:hAnsi="Times New Roman" w:cs="Times New Roman"/>
+          <w:color w:val="000000" w:themeColor="text1"/>
+          <w:sz w:val="24"/>
+          <w:szCs w:val="24"/>
+          <w:lang w:val="en-CA"/>
+        </w:rPr>
+        <w:t xml:space="preserve"> (</w:t>
+      </w:r>
+      <w:proofErr w:type="spellStart"/>
+      <w:r>
+        <w:rPr>
+          <w:rFonts w:ascii="Times New Roman" w:hAnsi="Times New Roman" w:cs="Times New Roman"/>
+          <w:color w:val="000000" w:themeColor="text1"/>
+          <w:sz w:val="24"/>
+          <w:szCs w:val="24"/>
+          <w:lang w:val="en-CA"/>
+        </w:rPr>
         <w:t>ZaupShop.CommandBuy</w:t>
       </w:r>
       <w:proofErr w:type="spellEnd"/>
@@ -12561,9 +12564,9 @@
           <w:szCs w:val="24"/>
           <w:lang w:val="en-CA"/>
         </w:rPr>
-        <w:t>[registered] /cost (</w:t>
-      </w:r>
-      <w:proofErr w:type="spellStart"/>
+        <w:t>/</w:t>
+      </w:r>
+      <w:proofErr w:type="gramStart"/>
       <w:r>
         <w:rPr>
           <w:rFonts w:ascii="Times New Roman" w:hAnsi="Times New Roman" w:cs="Times New Roman"/>
@@ -12572,6 +12575,28 @@
           <w:szCs w:val="24"/>
           <w:lang w:val="en-CA"/>
         </w:rPr>
+        <w:t>cost</w:t>
+      </w:r>
+      <w:proofErr w:type="gramEnd"/>
+      <w:r>
+        <w:rPr>
+          <w:rFonts w:ascii="Times New Roman" w:hAnsi="Times New Roman" w:cs="Times New Roman"/>
+          <w:color w:val="000000" w:themeColor="text1"/>
+          <w:sz w:val="24"/>
+          <w:szCs w:val="24"/>
+          <w:lang w:val="en-CA"/>
+        </w:rPr>
+        <w:t xml:space="preserve"> (</w:t>
+      </w:r>
+      <w:proofErr w:type="spellStart"/>
+      <w:r>
+        <w:rPr>
+          <w:rFonts w:ascii="Times New Roman" w:hAnsi="Times New Roman" w:cs="Times New Roman"/>
+          <w:color w:val="000000" w:themeColor="text1"/>
+          <w:sz w:val="24"/>
+          <w:szCs w:val="24"/>
+          <w:lang w:val="en-CA"/>
+        </w:rPr>
         <w:t>ZaupShop.CommandCost</w:t>
       </w:r>
       <w:proofErr w:type="spellEnd"/>
@@ -12614,9 +12639,9 @@
           <w:szCs w:val="24"/>
           <w:lang w:val="en-CA"/>
         </w:rPr>
-        <w:t>[registered] /sell (</w:t>
-      </w:r>
-      <w:proofErr w:type="spellStart"/>
+        <w:t>/</w:t>
+      </w:r>
+      <w:proofErr w:type="gramStart"/>
       <w:r>
         <w:rPr>
           <w:rFonts w:ascii="Times New Roman" w:hAnsi="Times New Roman" w:cs="Times New Roman"/>
@@ -12625,6 +12650,28 @@
           <w:szCs w:val="24"/>
           <w:lang w:val="en-CA"/>
         </w:rPr>
+        <w:t>sell</w:t>
+      </w:r>
+      <w:proofErr w:type="gramEnd"/>
+      <w:r>
+        <w:rPr>
+          <w:rFonts w:ascii="Times New Roman" w:hAnsi="Times New Roman" w:cs="Times New Roman"/>
+          <w:color w:val="000000" w:themeColor="text1"/>
+          <w:sz w:val="24"/>
+          <w:szCs w:val="24"/>
+          <w:lang w:val="en-CA"/>
+        </w:rPr>
+        <w:t xml:space="preserve"> (</w:t>
+      </w:r>
+      <w:proofErr w:type="spellStart"/>
+      <w:r>
+        <w:rPr>
+          <w:rFonts w:ascii="Times New Roman" w:hAnsi="Times New Roman" w:cs="Times New Roman"/>
+          <w:color w:val="000000" w:themeColor="text1"/>
+          <w:sz w:val="24"/>
+          <w:szCs w:val="24"/>
+          <w:lang w:val="en-CA"/>
+        </w:rPr>
         <w:t>ZaupShop.CommandSell</w:t>
       </w:r>
       <w:proofErr w:type="spellEnd"/>
@@ -12667,9 +12714,9 @@
           <w:szCs w:val="24"/>
           <w:lang w:val="en-CA"/>
         </w:rPr>
-        <w:t>[registered] /shop (</w:t>
-      </w:r>
-      <w:proofErr w:type="spellStart"/>
+        <w:t>/</w:t>
+      </w:r>
+      <w:proofErr w:type="gramStart"/>
       <w:r>
         <w:rPr>
           <w:rFonts w:ascii="Times New Roman" w:hAnsi="Times New Roman" w:cs="Times New Roman"/>
@@ -12678,6 +12725,28 @@
           <w:szCs w:val="24"/>
           <w:lang w:val="en-CA"/>
         </w:rPr>
+        <w:t>shop</w:t>
+      </w:r>
+      <w:proofErr w:type="gramEnd"/>
+      <w:r>
+        <w:rPr>
+          <w:rFonts w:ascii="Times New Roman" w:hAnsi="Times New Roman" w:cs="Times New Roman"/>
+          <w:color w:val="000000" w:themeColor="text1"/>
+          <w:sz w:val="24"/>
+          <w:szCs w:val="24"/>
+          <w:lang w:val="en-CA"/>
+        </w:rPr>
+        <w:t xml:space="preserve"> (</w:t>
+      </w:r>
+      <w:proofErr w:type="spellStart"/>
+      <w:r>
+        <w:rPr>
+          <w:rFonts w:ascii="Times New Roman" w:hAnsi="Times New Roman" w:cs="Times New Roman"/>
+          <w:color w:val="000000" w:themeColor="text1"/>
+          <w:sz w:val="24"/>
+          <w:szCs w:val="24"/>
+          <w:lang w:val="en-CA"/>
+        </w:rPr>
         <w:t>ZaupShop.CommandShop</w:t>
       </w:r>
       <w:proofErr w:type="spellEnd"/>
@@ -12720,9 +12789,9 @@
           <w:szCs w:val="24"/>
           <w:lang w:val="en-CA"/>
         </w:rPr>
-        <w:t>[registered] /apay (</w:t>
-      </w:r>
-      <w:proofErr w:type="spellStart"/>
+        <w:t>/</w:t>
+      </w:r>
+      <w:proofErr w:type="gramStart"/>
       <w:r>
         <w:rPr>
           <w:rFonts w:ascii="Times New Roman" w:hAnsi="Times New Roman" w:cs="Times New Roman"/>
@@ -12731,6 +12800,28 @@
           <w:szCs w:val="24"/>
           <w:lang w:val="en-CA"/>
         </w:rPr>
+        <w:t>apay</w:t>
+      </w:r>
+      <w:proofErr w:type="gramEnd"/>
+      <w:r>
+        <w:rPr>
+          <w:rFonts w:ascii="Times New Roman" w:hAnsi="Times New Roman" w:cs="Times New Roman"/>
+          <w:color w:val="000000" w:themeColor="text1"/>
+          <w:sz w:val="24"/>
+          <w:szCs w:val="24"/>
+          <w:lang w:val="en-CA"/>
+        </w:rPr>
+        <w:t xml:space="preserve"> (</w:t>
+      </w:r>
+      <w:proofErr w:type="spellStart"/>
+      <w:r>
+        <w:rPr>
+          <w:rFonts w:ascii="Times New Roman" w:hAnsi="Times New Roman" w:cs="Times New Roman"/>
+          <w:color w:val="000000" w:themeColor="text1"/>
+          <w:sz w:val="24"/>
+          <w:szCs w:val="24"/>
+          <w:lang w:val="en-CA"/>
+        </w:rPr>
         <w:t>ZaupUconomyEssentials.CommandApay</w:t>
       </w:r>
       <w:proofErr w:type="spellEnd"/>
@@ -12773,9 +12864,9 @@
           <w:szCs w:val="24"/>
           <w:lang w:val="en-CA"/>
         </w:rPr>
-        <w:t>[registered] /exchange (</w:t>
-      </w:r>
-      <w:proofErr w:type="spellStart"/>
+        <w:t>/</w:t>
+      </w:r>
+      <w:proofErr w:type="gramStart"/>
       <w:r>
         <w:rPr>
           <w:rFonts w:ascii="Times New Roman" w:hAnsi="Times New Roman" w:cs="Times New Roman"/>
@@ -12784,6 +12875,28 @@
           <w:szCs w:val="24"/>
           <w:lang w:val="en-CA"/>
         </w:rPr>
+        <w:t>exchange</w:t>
+      </w:r>
+      <w:proofErr w:type="gramEnd"/>
+      <w:r>
+        <w:rPr>
+          <w:rFonts w:ascii="Times New Roman" w:hAnsi="Times New Roman" w:cs="Times New Roman"/>
+          <w:color w:val="000000" w:themeColor="text1"/>
+          <w:sz w:val="24"/>
+          <w:szCs w:val="24"/>
+          <w:lang w:val="en-CA"/>
+        </w:rPr>
+        <w:t xml:space="preserve"> (</w:t>
+      </w:r>
+      <w:proofErr w:type="spellStart"/>
+      <w:r>
+        <w:rPr>
+          <w:rFonts w:ascii="Times New Roman" w:hAnsi="Times New Roman" w:cs="Times New Roman"/>
+          <w:color w:val="000000" w:themeColor="text1"/>
+          <w:sz w:val="24"/>
+          <w:szCs w:val="24"/>
+          <w:lang w:val="en-CA"/>
+        </w:rPr>
         <w:t>ZaupUconomyEssentials.CommandExchange</w:t>
       </w:r>
       <w:proofErr w:type="spellEnd"/>
@@ -12799,8 +12912,8 @@
       </w:r>
     </w:p>
     <w:sectPr>
-      <w:headerReference w:type="default" r:id="rId13"/>
-      <w:footerReference w:type="default" r:id="rId14"/>
+      <w:headerReference w:type="default" r:id="rId16"/>
+      <w:footerReference w:type="default" r:id="rId17"/>
       <w:pgSz w:w="11906" w:h="16838"/>
       <w:pgMar w:top="1134" w:right="850" w:bottom="1134" w:left="1701" w:header="708" w:footer="708" w:gutter="0"/>
       <w:cols w:space="708"/>
@@ -12963,8 +13076,8 @@
   <w:abstractNum w:abstractNumId="0" w15:restartNumberingAfterBreak="0">
     <w:nsid w:val="04E15159"/>
     <w:multiLevelType w:val="hybridMultilevel"/>
-    <w:tmpl w:val="F6E44A28"/>
-    <w:lvl w:ilvl="0" w:tplc="2000000F">
+    <w:tmpl w:val="F3F0FB6E"/>
+    <w:lvl w:ilvl="0" w:tplc="6E9E45CE">
       <w:start w:val="1"/>
       <w:numFmt w:val="decimal"/>
       <w:lvlText w:val="%1."/>
@@ -12972,6 +13085,9 @@
       <w:pPr>
         <w:ind w:left="720" w:hanging="360"/>
       </w:pPr>
+      <w:rPr>
+        <w:lang w:val="ru-BY"/>
+      </w:rPr>
     </w:lvl>
     <w:lvl w:ilvl="1" w:tplc="20000019" w:tentative="1">
       <w:start w:val="1"/>

</xml_diff>